<commit_message>
Gagnasöfn Æfingarverkefni 5 nánast klárað
</commit_message>
<xml_diff>
--- a/Gagnasöfn/GAGN2HS05BU/Æfingarverkefni/5. Æfingarverkefni 4/Exercise 8.1 SQL Aggregate Functions and  Join.docx
+++ b/Gagnasöfn/GAGN2HS05BU/Æfingarverkefni/5. Æfingarverkefni 4/Exercise 8.1 SQL Aggregate Functions and  Join.docx
@@ -1,6 +1,6 @@
 
 <file path=word/document.xml><?xml version="1.0" encoding="utf-8"?>
-<w:document xmlns:wpc="http://schemas.microsoft.com/office/word/2010/wordprocessingCanvas" xmlns:cx="http://schemas.microsoft.com/office/drawing/2014/chartex" xmlns:mc="http://schemas.openxmlformats.org/markup-compatibility/2006" xmlns:o="urn:schemas-microsoft-com:office:office" xmlns:r="http://schemas.openxmlformats.org/officeDocument/2006/relationships" xmlns:m="http://schemas.openxmlformats.org/officeDocument/2006/math" xmlns:v="urn:schemas-microsoft-com:vml" xmlns:wp14="http://schemas.microsoft.com/office/word/2010/wordprocessingDrawing" xmlns:wp="http://schemas.openxmlformats.org/drawingml/2006/wordprocessingDrawing" xmlns:w10="urn:schemas-microsoft-com:office:word" xmlns:w="http://schemas.openxmlformats.org/wordprocessingml/2006/main" xmlns:w14="http://schemas.microsoft.com/office/word/2010/wordml" xmlns:w15="http://schemas.microsoft.com/office/word/2012/wordml" xmlns:w16se="http://schemas.microsoft.com/office/word/2015/wordml/symex" xmlns:wpg="http://schemas.microsoft.com/office/word/2010/wordprocessingGroup" xmlns:wpi="http://schemas.microsoft.com/office/word/2010/wordprocessingInk" xmlns:wne="http://schemas.microsoft.com/office/word/2006/wordml" xmlns:wps="http://schemas.microsoft.com/office/word/2010/wordprocessingShape" mc:Ignorable="w14 w15 w16se wp14">
+<w:document xmlns:o="urn:schemas-microsoft-com:office:office" xmlns:r="http://schemas.openxmlformats.org/officeDocument/2006/relationships" xmlns:v="urn:schemas-microsoft-com:vml" xmlns:w="http://schemas.openxmlformats.org/wordprocessingml/2006/main" xmlns:w10="urn:schemas-microsoft-com:office:word" xmlns:wp="http://schemas.openxmlformats.org/drawingml/2006/wordprocessingDrawing" xmlns:wps="http://schemas.microsoft.com/office/word/2010/wordprocessingShape" xmlns:wpg="http://schemas.microsoft.com/office/word/2010/wordprocessingGroup" xmlns:mc="http://schemas.openxmlformats.org/markup-compatibility/2006" xmlns:wp14="http://schemas.microsoft.com/office/word/2010/wordprocessingDrawing" xmlns:w14="http://schemas.microsoft.com/office/word/2010/wordml" mc:Ignorable="w14 wp14">
   <w:body>
     <w:p>
       <w:pPr>
@@ -9,12 +9,18 @@
           <w:rFonts w:ascii="Arial" w:hAnsi="Arial" w:cs="Arial"/>
         </w:rPr>
       </w:pPr>
-    </w:p>
-    <w:p>
-      <w:pPr>
-        <w:pStyle w:val="Default"/>
-        <w:rPr>
-          <w:rFonts w:ascii="Arial" w:hAnsi="Arial" w:cs="Arial"/>
+      <w:r>
+        <w:rPr>
+          <w:rFonts w:cs="Arial" w:ascii="Arial" w:hAnsi="Arial"/>
+        </w:rPr>
+      </w:r>
+    </w:p>
+    <w:p>
+      <w:pPr>
+        <w:pStyle w:val="Default"/>
+        <w:rPr>
+          <w:rFonts w:ascii="Arial" w:hAnsi="Arial" w:cs="Arial"/>
+          <w:b/>
           <w:b/>
           <w:color w:val="4472C4" w:themeColor="accent5"/>
           <w:sz w:val="32"/>
@@ -23,7 +29,7 @@
       </w:pPr>
       <w:r>
         <w:rPr>
-          <w:rFonts w:ascii="Arial" w:hAnsi="Arial" w:cs="Arial"/>
+          <w:rFonts w:cs="Arial" w:ascii="Arial" w:hAnsi="Arial"/>
           <w:b/>
           <w:color w:val="4472C4" w:themeColor="accent5"/>
           <w:sz w:val="32"/>
@@ -40,67 +46,75 @@
         <w:rPr>
           <w:rFonts w:ascii="Arial" w:hAnsi="Arial" w:cs="Arial"/>
           <w:b/>
+          <w:b/>
           <w:color w:val="4472C4" w:themeColor="accent5"/>
           <w:sz w:val="32"/>
           <w:szCs w:val="32"/>
         </w:rPr>
       </w:pPr>
-    </w:p>
-    <w:p>
-      <w:pPr>
-        <w:pStyle w:val="Default"/>
-        <w:rPr>
-          <w:rFonts w:ascii="Arial" w:hAnsi="Arial" w:cs="Arial"/>
-          <w:color w:val="404040" w:themeColor="text1" w:themeTint="BF"/>
+      <w:r>
+        <w:rPr>
+          <w:rFonts w:cs="Arial" w:ascii="Arial" w:hAnsi="Arial"/>
+          <w:b/>
+          <w:color w:val="4472C4" w:themeColor="accent5"/>
           <w:sz w:val="32"/>
           <w:szCs w:val="32"/>
         </w:rPr>
-      </w:pPr>
-      <w:r>
-        <w:rPr>
-          <w:rFonts w:ascii="Arial" w:hAnsi="Arial" w:cs="Arial"/>
-          <w:color w:val="404040" w:themeColor="text1" w:themeTint="BF"/>
+      </w:r>
+    </w:p>
+    <w:p>
+      <w:pPr>
+        <w:pStyle w:val="Default"/>
+        <w:rPr>
+          <w:rFonts w:ascii="Arial" w:hAnsi="Arial" w:cs="Arial"/>
+          <w:color w:val="404040" w:themeColor="text1" w:themeTint="bf"/>
           <w:sz w:val="32"/>
           <w:szCs w:val="32"/>
         </w:rPr>
+      </w:pPr>
+      <w:r>
+        <w:rPr>
+          <w:rFonts w:cs="Arial" w:ascii="Arial" w:hAnsi="Arial"/>
+          <w:color w:val="404040" w:themeColor="text1" w:themeTint="bf"/>
+          <w:sz w:val="32"/>
+          <w:szCs w:val="32"/>
+        </w:rPr>
         <w:t>Using the Northwind database located in inna</w:t>
       </w:r>
       <w:r>
         <w:rPr>
-          <w:rFonts w:ascii="Arial" w:hAnsi="Arial" w:cs="Arial"/>
-          <w:color w:val="404040" w:themeColor="text1" w:themeTint="BF"/>
+          <w:rFonts w:eastAsia="Wingdings" w:cs="Wingdings" w:ascii="Wingdings" w:hAnsi="Wingdings"/>
+          <w:color w:val="404040" w:themeColor="text1" w:themeTint="bf"/>
           <w:sz w:val="32"/>
           <w:szCs w:val="32"/>
           <w:lang w:val="en-US"/>
         </w:rPr>
-        <w:sym w:font="Wingdings" w:char="F0E0"/>
-      </w:r>
-      <w:proofErr w:type="spellStart"/>
-      <w:r>
-        <w:rPr>
-          <w:rFonts w:ascii="Arial" w:hAnsi="Arial" w:cs="Arial"/>
-          <w:color w:val="404040" w:themeColor="text1" w:themeTint="BF"/>
+        <w:t></w:t>
+      </w:r>
+      <w:r>
+        <w:rPr>
+          <w:rFonts w:cs="Arial" w:ascii="Arial" w:hAnsi="Arial"/>
+          <w:color w:val="404040" w:themeColor="text1" w:themeTint="bf"/>
           <w:sz w:val="32"/>
           <w:szCs w:val="32"/>
           <w:lang w:val="en-US"/>
         </w:rPr>
         <w:t>Efni</w:t>
       </w:r>
-      <w:proofErr w:type="spellEnd"/>
-      <w:r>
-        <w:rPr>
-          <w:rFonts w:ascii="Arial" w:hAnsi="Arial" w:cs="Arial"/>
-          <w:color w:val="404040" w:themeColor="text1" w:themeTint="BF"/>
+      <w:r>
+        <w:rPr>
+          <w:rFonts w:eastAsia="Wingdings" w:cs="Wingdings" w:ascii="Wingdings" w:hAnsi="Wingdings"/>
+          <w:color w:val="404040" w:themeColor="text1" w:themeTint="bf"/>
           <w:sz w:val="32"/>
           <w:szCs w:val="32"/>
           <w:lang w:val="en-US"/>
         </w:rPr>
-        <w:sym w:font="Wingdings" w:char="F0E0"/>
-      </w:r>
-      <w:r>
-        <w:rPr>
-          <w:rFonts w:ascii="Arial" w:hAnsi="Arial" w:cs="Arial"/>
-          <w:color w:val="404040" w:themeColor="text1" w:themeTint="BF"/>
+        <w:t></w:t>
+      </w:r>
+      <w:r>
+        <w:rPr>
+          <w:rFonts w:cs="Arial" w:ascii="Arial" w:hAnsi="Arial"/>
+          <w:color w:val="404040" w:themeColor="text1" w:themeTint="bf"/>
           <w:sz w:val="32"/>
           <w:szCs w:val="32"/>
           <w:lang w:val="en-US"/>
@@ -109,8 +123,8 @@
       </w:r>
       <w:r>
         <w:rPr>
-          <w:rFonts w:ascii="Arial" w:hAnsi="Arial" w:cs="Arial"/>
-          <w:color w:val="404040" w:themeColor="text1" w:themeTint="BF"/>
+          <w:rFonts w:cs="Arial" w:ascii="Arial" w:hAnsi="Arial"/>
+          <w:color w:val="404040" w:themeColor="text1" w:themeTint="bf"/>
           <w:sz w:val="32"/>
           <w:szCs w:val="32"/>
         </w:rPr>
@@ -122,9 +136,15 @@
         <w:pStyle w:val="Default"/>
         <w:rPr>
           <w:rFonts w:ascii="Arial" w:hAnsi="Arial" w:cs="Arial"/>
-          <w:color w:val="404040" w:themeColor="text1" w:themeTint="BF"/>
-        </w:rPr>
-      </w:pPr>
+          <w:color w:val="404040" w:themeColor="text1" w:themeTint="bf"/>
+        </w:rPr>
+      </w:pPr>
+      <w:r>
+        <w:rPr>
+          <w:rFonts w:cs="Arial" w:ascii="Arial" w:hAnsi="Arial"/>
+          <w:color w:val="404040" w:themeColor="text1" w:themeTint="bf"/>
+        </w:rPr>
+      </w:r>
     </w:p>
     <w:p>
       <w:pPr>
@@ -132,14 +152,15 @@
         <w:rPr>
           <w:rFonts w:ascii="Arial" w:hAnsi="Arial" w:cs="Arial"/>
           <w:b/>
-          <w:color w:val="404040" w:themeColor="text1" w:themeTint="BF"/>
-        </w:rPr>
-      </w:pPr>
-      <w:r>
-        <w:rPr>
-          <w:rFonts w:ascii="Arial" w:hAnsi="Arial" w:cs="Arial"/>
           <w:b/>
-          <w:color w:val="404040" w:themeColor="text1" w:themeTint="BF"/>
+          <w:color w:val="404040" w:themeColor="text1" w:themeTint="bf"/>
+        </w:rPr>
+      </w:pPr>
+      <w:r>
+        <w:rPr>
+          <w:rFonts w:cs="Arial" w:ascii="Arial" w:hAnsi="Arial"/>
+          <w:b/>
+          <w:color w:val="404040" w:themeColor="text1" w:themeTint="bf"/>
         </w:rPr>
         <w:t xml:space="preserve">SQL AGGREGATES </w:t>
       </w:r>
@@ -147,16 +168,16 @@
     <w:p>
       <w:pPr>
         <w:pStyle w:val="Default"/>
-        <w:spacing w:after="30"/>
-        <w:rPr>
-          <w:rFonts w:ascii="Arial" w:hAnsi="Arial" w:cs="Arial"/>
-          <w:color w:val="404040" w:themeColor="text1" w:themeTint="BF"/>
-        </w:rPr>
-      </w:pPr>
-      <w:r>
-        <w:rPr>
-          <w:rFonts w:ascii="Arial" w:hAnsi="Arial" w:cs="Arial"/>
-          <w:color w:val="404040" w:themeColor="text1" w:themeTint="BF"/>
+        <w:spacing w:before="0" w:after="30"/>
+        <w:rPr>
+          <w:rFonts w:ascii="Arial" w:hAnsi="Arial" w:cs="Arial"/>
+          <w:color w:val="404040" w:themeColor="text1" w:themeTint="bf"/>
+        </w:rPr>
+      </w:pPr>
+      <w:r>
+        <w:rPr>
+          <w:rFonts w:cs="Arial" w:ascii="Arial" w:hAnsi="Arial"/>
+          <w:color w:val="404040" w:themeColor="text1" w:themeTint="bf"/>
         </w:rPr>
         <w:t xml:space="preserve">11. Calculate how many orders is payed by check </w:t>
       </w:r>
@@ -164,16 +185,16 @@
     <w:p>
       <w:pPr>
         <w:pStyle w:val="Default"/>
-        <w:spacing w:after="30"/>
-        <w:rPr>
-          <w:rFonts w:ascii="Arial" w:hAnsi="Arial" w:cs="Arial"/>
-          <w:color w:val="404040" w:themeColor="text1" w:themeTint="BF"/>
-        </w:rPr>
-      </w:pPr>
-      <w:r>
-        <w:rPr>
-          <w:rFonts w:ascii="Arial" w:hAnsi="Arial" w:cs="Arial"/>
-          <w:color w:val="404040" w:themeColor="text1" w:themeTint="BF"/>
+        <w:spacing w:before="0" w:after="30"/>
+        <w:rPr>
+          <w:rFonts w:ascii="Arial" w:hAnsi="Arial" w:cs="Arial"/>
+          <w:color w:val="404040" w:themeColor="text1" w:themeTint="bf"/>
+        </w:rPr>
+      </w:pPr>
+      <w:r>
+        <w:rPr>
+          <w:rFonts w:cs="Arial" w:ascii="Arial" w:hAnsi="Arial"/>
+          <w:color w:val="404040" w:themeColor="text1" w:themeTint="bf"/>
         </w:rPr>
         <w:t xml:space="preserve">12. Calculate how many customer live in the states WA, MA, IL, FL </w:t>
       </w:r>
@@ -181,257 +202,204 @@
     <w:p>
       <w:pPr>
         <w:pStyle w:val="Default"/>
-        <w:spacing w:after="30"/>
-        <w:rPr>
-          <w:rFonts w:ascii="Arial" w:hAnsi="Arial" w:cs="Arial"/>
-          <w:color w:val="404040" w:themeColor="text1" w:themeTint="BF"/>
-        </w:rPr>
-      </w:pPr>
-      <w:r>
-        <w:rPr>
-          <w:rFonts w:ascii="Arial" w:hAnsi="Arial" w:cs="Arial"/>
-          <w:color w:val="404040" w:themeColor="text1" w:themeTint="BF"/>
-        </w:rPr>
-        <w:t xml:space="preserve">13. Calculate how many customers there is with a customer number higher than 19 </w:t>
-      </w:r>
-    </w:p>
-    <w:p>
-      <w:pPr>
-        <w:pStyle w:val="Default"/>
-        <w:spacing w:after="30"/>
-        <w:rPr>
-          <w:rFonts w:ascii="Arial" w:hAnsi="Arial" w:cs="Arial"/>
-          <w:shd w:val="clear" w:color="auto" w:fill="FFFFFF"/>
-        </w:rPr>
-      </w:pPr>
-      <w:r>
-        <w:rPr>
-          <w:rFonts w:ascii="Arial" w:hAnsi="Arial" w:cs="Arial"/>
-          <w:color w:val="404040" w:themeColor="text1" w:themeTint="BF"/>
+        <w:spacing w:before="0" w:after="30"/>
+        <w:rPr/>
+      </w:pPr>
+      <w:r>
+        <w:rPr>
+          <w:rFonts w:cs="Arial" w:ascii="Arial" w:hAnsi="Arial"/>
+          <w:color w:val="404040" w:themeColor="text1" w:themeTint="bf"/>
+        </w:rPr>
+        <w:t xml:space="preserve">13. Calculate how many customers there </w:t>
+      </w:r>
+      <w:r>
+        <w:rPr>
+          <w:rFonts w:cs="Arial" w:ascii="Arial" w:hAnsi="Arial"/>
+          <w:color w:val="404040" w:themeColor="text1" w:themeTint="bf"/>
+        </w:rPr>
+        <w:t>are</w:t>
+      </w:r>
+      <w:r>
+        <w:rPr>
+          <w:rFonts w:cs="Arial" w:ascii="Arial" w:hAnsi="Arial"/>
+          <w:color w:val="404040" w:themeColor="text1" w:themeTint="bf"/>
+        </w:rPr>
+        <w:t xml:space="preserve"> with a customer number higher than 19 </w:t>
+      </w:r>
+    </w:p>
+    <w:p>
+      <w:pPr>
+        <w:pStyle w:val="Default"/>
+        <w:spacing w:before="0" w:after="30"/>
+        <w:rPr>
+          <w:rFonts w:ascii="Arial" w:hAnsi="Arial" w:cs="Arial"/>
+          <w:highlight w:val="white"/>
+        </w:rPr>
+      </w:pPr>
+      <w:r>
+        <w:rPr>
+          <w:rFonts w:cs="Arial" w:ascii="Arial" w:hAnsi="Arial"/>
+          <w:color w:val="404040" w:themeColor="text1" w:themeTint="bf"/>
         </w:rPr>
         <w:t xml:space="preserve">14. </w:t>
       </w:r>
       <w:r>
         <w:rPr>
-          <w:rFonts w:ascii="Arial" w:hAnsi="Arial" w:cs="Arial"/>
-          <w:shd w:val="clear" w:color="auto" w:fill="FFFFFF"/>
-        </w:rPr>
-        <w:t>For each order, calculate a subtotal for each Order (</w:t>
-      </w:r>
-      <w:r>
-        <w:rPr>
-          <w:rFonts w:ascii="Arial" w:hAnsi="Arial" w:cs="Arial"/>
-          <w:shd w:val="clear" w:color="auto" w:fill="FFFFFF"/>
-        </w:rPr>
-        <w:t xml:space="preserve">identified by OrderID). This is </w:t>
-      </w:r>
-      <w:r>
-        <w:rPr>
-          <w:rFonts w:ascii="Arial" w:hAnsi="Arial" w:cs="Arial"/>
-          <w:shd w:val="clear" w:color="auto" w:fill="FFFFFF"/>
-        </w:rPr>
-        <w:t>a simple query using GROUP BY to aggregate data for each order.</w:t>
-      </w:r>
-    </w:p>
-    <w:p>
-      <w:pPr>
-        <w:pStyle w:val="Default"/>
-        <w:spacing w:after="30"/>
-        <w:rPr>
-          <w:rFonts w:ascii="Arial" w:hAnsi="Arial" w:cs="Arial"/>
-          <w:color w:val="404040" w:themeColor="text1" w:themeTint="BF"/>
-        </w:rPr>
-      </w:pPr>
-      <w:r>
-        <w:rPr>
-          <w:rFonts w:ascii="Arial" w:hAnsi="Arial" w:cs="Arial"/>
-          <w:color w:val="404040" w:themeColor="text1" w:themeTint="BF"/>
-        </w:rPr>
-        <w:t>15</w:t>
-      </w:r>
-      <w:r>
-        <w:rPr>
-          <w:rFonts w:ascii="Arial" w:hAnsi="Arial" w:cs="Arial"/>
-          <w:color w:val="404040" w:themeColor="text1" w:themeTint="BF"/>
-        </w:rPr>
-        <w:t xml:space="preserve">. What is the average of shipping fees in the table orders </w:t>
-      </w:r>
-    </w:p>
-    <w:p>
-      <w:pPr>
-        <w:pStyle w:val="Default"/>
-        <w:spacing w:after="30"/>
-        <w:rPr>
-          <w:rFonts w:ascii="Arial" w:hAnsi="Arial" w:cs="Arial"/>
-          <w:color w:val="404040" w:themeColor="text1" w:themeTint="BF"/>
-        </w:rPr>
-      </w:pPr>
-      <w:r>
-        <w:rPr>
-          <w:rFonts w:ascii="Arial" w:hAnsi="Arial" w:cs="Arial"/>
-          <w:color w:val="404040" w:themeColor="text1" w:themeTint="BF"/>
-        </w:rPr>
-        <w:t>16</w:t>
-      </w:r>
-      <w:r>
-        <w:rPr>
-          <w:rFonts w:ascii="Arial" w:hAnsi="Arial" w:cs="Arial"/>
-          <w:color w:val="404040" w:themeColor="text1" w:themeTint="BF"/>
-        </w:rPr>
-        <w:t xml:space="preserve">. Calculate the number of order details and group them by the order number </w:t>
-      </w:r>
-    </w:p>
-    <w:p>
-      <w:pPr>
-        <w:pStyle w:val="Default"/>
-        <w:spacing w:after="30"/>
-        <w:rPr>
-          <w:rFonts w:ascii="Arial" w:hAnsi="Arial" w:cs="Arial"/>
-          <w:color w:val="404040" w:themeColor="text1" w:themeTint="BF"/>
-        </w:rPr>
-      </w:pPr>
-      <w:r>
-        <w:rPr>
-          <w:rFonts w:ascii="Arial" w:hAnsi="Arial" w:cs="Arial"/>
-          <w:color w:val="404040" w:themeColor="text1" w:themeTint="BF"/>
-        </w:rPr>
-        <w:t>17</w:t>
-      </w:r>
-      <w:r>
-        <w:rPr>
-          <w:rFonts w:ascii="Arial" w:hAnsi="Arial" w:cs="Arial"/>
-          <w:color w:val="404040" w:themeColor="text1" w:themeTint="BF"/>
-        </w:rPr>
-        <w:t xml:space="preserve">. Calculate the number of orders and group them by the customer </w:t>
-      </w:r>
-    </w:p>
-    <w:p>
-      <w:pPr>
-        <w:pStyle w:val="Default"/>
-        <w:spacing w:after="30"/>
-        <w:rPr>
-          <w:rFonts w:ascii="Arial" w:hAnsi="Arial" w:cs="Arial"/>
-          <w:color w:val="404040" w:themeColor="text1" w:themeTint="BF"/>
-        </w:rPr>
-      </w:pPr>
-      <w:r>
-        <w:rPr>
-          <w:rFonts w:ascii="Arial" w:hAnsi="Arial" w:cs="Arial"/>
-          <w:color w:val="404040" w:themeColor="text1" w:themeTint="BF"/>
-        </w:rPr>
-        <w:t>18</w:t>
-      </w:r>
-      <w:r>
-        <w:rPr>
-          <w:rFonts w:ascii="Arial" w:hAnsi="Arial" w:cs="Arial"/>
-          <w:color w:val="404040" w:themeColor="text1" w:themeTint="BF"/>
-        </w:rPr>
-        <w:t xml:space="preserve">. Calculate the amount of orders that’s payed by credit card and group them by the customer </w:t>
-      </w:r>
-    </w:p>
-    <w:p>
-      <w:pPr>
-        <w:pStyle w:val="Default"/>
-        <w:spacing w:after="30"/>
-        <w:rPr>
-          <w:rFonts w:ascii="Arial" w:hAnsi="Arial" w:cs="Arial"/>
-          <w:color w:val="404040" w:themeColor="text1" w:themeTint="BF"/>
-        </w:rPr>
-      </w:pPr>
-      <w:r>
-        <w:rPr>
-          <w:rFonts w:ascii="Arial" w:hAnsi="Arial" w:cs="Arial"/>
-          <w:color w:val="404040" w:themeColor="text1" w:themeTint="BF"/>
-        </w:rPr>
-        <w:t>19</w:t>
-      </w:r>
-      <w:r>
-        <w:rPr>
-          <w:rFonts w:ascii="Arial" w:hAnsi="Arial" w:cs="Arial"/>
-          <w:color w:val="404040" w:themeColor="text1" w:themeTint="BF"/>
-        </w:rPr>
-        <w:t xml:space="preserve">. Highest amount of buys in a single order detail row </w:t>
-      </w:r>
-    </w:p>
-    <w:p>
-      <w:pPr>
-        <w:pStyle w:val="Default"/>
-        <w:spacing w:after="30"/>
-        <w:rPr>
-          <w:rFonts w:ascii="Arial" w:hAnsi="Arial" w:cs="Arial"/>
-          <w:color w:val="404040" w:themeColor="text1" w:themeTint="BF"/>
-        </w:rPr>
-      </w:pPr>
-      <w:r>
-        <w:rPr>
-          <w:rFonts w:ascii="Arial" w:hAnsi="Arial" w:cs="Arial"/>
-          <w:color w:val="404040" w:themeColor="text1" w:themeTint="BF"/>
-        </w:rPr>
-        <w:t>20</w:t>
-      </w:r>
-      <w:r>
-        <w:rPr>
-          <w:rFonts w:ascii="Arial" w:hAnsi="Arial" w:cs="Arial"/>
-          <w:color w:val="404040" w:themeColor="text1" w:themeTint="BF"/>
-        </w:rPr>
-        <w:t xml:space="preserve">. Lowest price in products </w:t>
-      </w:r>
-    </w:p>
-    <w:p>
-      <w:pPr>
-        <w:pStyle w:val="Default"/>
-        <w:spacing w:after="30"/>
-        <w:rPr>
-          <w:rFonts w:ascii="Arial" w:hAnsi="Arial" w:cs="Arial"/>
-          <w:color w:val="404040" w:themeColor="text1" w:themeTint="BF"/>
-        </w:rPr>
-      </w:pPr>
-      <w:r>
-        <w:rPr>
-          <w:rFonts w:ascii="Arial" w:hAnsi="Arial" w:cs="Arial"/>
-          <w:color w:val="404040" w:themeColor="text1" w:themeTint="BF"/>
-        </w:rPr>
-        <w:t>21</w:t>
-      </w:r>
-      <w:r>
-        <w:rPr>
-          <w:rFonts w:ascii="Arial" w:hAnsi="Arial" w:cs="Arial"/>
-          <w:color w:val="404040" w:themeColor="text1" w:themeTint="BF"/>
-        </w:rPr>
-        <w:t xml:space="preserve">. Find the largest buy in Order details (amount * price) </w:t>
-      </w:r>
-    </w:p>
-    <w:p>
-      <w:pPr>
-        <w:pStyle w:val="Default"/>
-        <w:rPr>
-          <w:rFonts w:ascii="Arial" w:hAnsi="Arial" w:cs="Arial"/>
-          <w:color w:val="404040" w:themeColor="text1" w:themeTint="BF"/>
-        </w:rPr>
-      </w:pPr>
-      <w:r>
-        <w:rPr>
-          <w:rFonts w:ascii="Arial" w:hAnsi="Arial" w:cs="Arial"/>
-          <w:color w:val="404040" w:themeColor="text1" w:themeTint="BF"/>
-        </w:rPr>
-        <w:t>22</w:t>
-      </w:r>
-      <w:r>
-        <w:rPr>
-          <w:rFonts w:ascii="Arial" w:hAnsi="Arial" w:cs="Arial"/>
-          <w:color w:val="404040" w:themeColor="text1" w:themeTint="BF"/>
-        </w:rPr>
-        <w:t xml:space="preserve">. Find the largest buy in Order details (amount * price) and show all the columns in those order detail(s) </w:t>
-      </w:r>
-    </w:p>
-    <w:p>
-      <w:pPr>
-        <w:pStyle w:val="Default"/>
-        <w:rPr>
-          <w:rFonts w:ascii="Arial" w:hAnsi="Arial" w:cs="Arial"/>
-          <w:color w:val="404040" w:themeColor="text1" w:themeTint="BF"/>
-        </w:rPr>
-      </w:pPr>
+          <w:rFonts w:cs="Arial" w:ascii="Arial" w:hAnsi="Arial"/>
+          <w:shd w:fill="FFFFFF" w:val="clear"/>
+        </w:rPr>
+        <w:t>For each order, calculate a subtotal for each Order (identified by OrderID). This is a simple query using GROUP BY to aggregate data for each order.</w:t>
+      </w:r>
+    </w:p>
+    <w:p>
+      <w:pPr>
+        <w:pStyle w:val="Default"/>
+        <w:spacing w:before="0" w:after="30"/>
+        <w:rPr>
+          <w:rFonts w:ascii="Arial" w:hAnsi="Arial" w:cs="Arial"/>
+          <w:color w:val="404040" w:themeColor="text1" w:themeTint="bf"/>
+        </w:rPr>
+      </w:pPr>
+      <w:r>
+        <w:rPr>
+          <w:rFonts w:cs="Arial" w:ascii="Arial" w:hAnsi="Arial"/>
+          <w:color w:val="404040" w:themeColor="text1" w:themeTint="bf"/>
+        </w:rPr>
+        <w:t xml:space="preserve">15. What is the average of shipping fees in the table orders </w:t>
+      </w:r>
+    </w:p>
+    <w:p>
+      <w:pPr>
+        <w:pStyle w:val="Default"/>
+        <w:spacing w:before="0" w:after="30"/>
+        <w:rPr>
+          <w:rFonts w:ascii="Arial" w:hAnsi="Arial" w:cs="Arial"/>
+          <w:color w:val="404040" w:themeColor="text1" w:themeTint="bf"/>
+        </w:rPr>
+      </w:pPr>
+      <w:r>
+        <w:rPr>
+          <w:rFonts w:cs="Arial" w:ascii="Arial" w:hAnsi="Arial"/>
+          <w:color w:val="404040" w:themeColor="text1" w:themeTint="bf"/>
+        </w:rPr>
+        <w:t xml:space="preserve">16. Calculate the number of order details and group them by the order number </w:t>
+      </w:r>
+    </w:p>
+    <w:p>
+      <w:pPr>
+        <w:pStyle w:val="Default"/>
+        <w:spacing w:before="0" w:after="30"/>
+        <w:rPr>
+          <w:rFonts w:ascii="Arial" w:hAnsi="Arial" w:cs="Arial"/>
+          <w:color w:val="404040" w:themeColor="text1" w:themeTint="bf"/>
+        </w:rPr>
+      </w:pPr>
+      <w:r>
+        <w:rPr>
+          <w:rFonts w:cs="Arial" w:ascii="Arial" w:hAnsi="Arial"/>
+          <w:color w:val="404040" w:themeColor="text1" w:themeTint="bf"/>
+        </w:rPr>
+        <w:t xml:space="preserve">17. Calculate the number of orders and group them by the customer </w:t>
+      </w:r>
+    </w:p>
+    <w:p>
+      <w:pPr>
+        <w:pStyle w:val="Default"/>
+        <w:spacing w:before="0" w:after="30"/>
+        <w:rPr>
+          <w:rFonts w:ascii="Arial" w:hAnsi="Arial" w:cs="Arial"/>
+          <w:color w:val="404040" w:themeColor="text1" w:themeTint="bf"/>
+        </w:rPr>
+      </w:pPr>
+      <w:r>
+        <w:rPr>
+          <w:rFonts w:cs="Arial" w:ascii="Arial" w:hAnsi="Arial"/>
+          <w:color w:val="404040" w:themeColor="text1" w:themeTint="bf"/>
+        </w:rPr>
+        <w:t xml:space="preserve">18. Calculate the amount of orders that’s payed by credit card and group them by the customer </w:t>
+      </w:r>
+    </w:p>
+    <w:p>
+      <w:pPr>
+        <w:pStyle w:val="Default"/>
+        <w:spacing w:before="0" w:after="30"/>
+        <w:rPr>
+          <w:rFonts w:ascii="Arial" w:hAnsi="Arial" w:cs="Arial"/>
+          <w:color w:val="404040" w:themeColor="text1" w:themeTint="bf"/>
+        </w:rPr>
+      </w:pPr>
+      <w:r>
+        <w:rPr>
+          <w:rFonts w:cs="Arial" w:ascii="Arial" w:hAnsi="Arial"/>
+          <w:color w:val="404040" w:themeColor="text1" w:themeTint="bf"/>
+        </w:rPr>
+        <w:t xml:space="preserve">19. Highest amount of buys in a single order detail row </w:t>
+      </w:r>
+    </w:p>
+    <w:p>
+      <w:pPr>
+        <w:pStyle w:val="Default"/>
+        <w:spacing w:before="0" w:after="30"/>
+        <w:rPr>
+          <w:rFonts w:ascii="Arial" w:hAnsi="Arial" w:cs="Arial"/>
+          <w:color w:val="404040" w:themeColor="text1" w:themeTint="bf"/>
+        </w:rPr>
+      </w:pPr>
+      <w:r>
+        <w:rPr>
+          <w:rFonts w:cs="Arial" w:ascii="Arial" w:hAnsi="Arial"/>
+          <w:color w:val="404040" w:themeColor="text1" w:themeTint="bf"/>
+        </w:rPr>
+        <w:t xml:space="preserve">20. Lowest price in products </w:t>
+      </w:r>
+    </w:p>
+    <w:p>
+      <w:pPr>
+        <w:pStyle w:val="Default"/>
+        <w:spacing w:before="0" w:after="30"/>
+        <w:rPr>
+          <w:rFonts w:ascii="Arial" w:hAnsi="Arial" w:cs="Arial"/>
+          <w:color w:val="404040" w:themeColor="text1" w:themeTint="bf"/>
+        </w:rPr>
+      </w:pPr>
+      <w:r>
+        <w:rPr>
+          <w:rFonts w:cs="Arial" w:ascii="Arial" w:hAnsi="Arial"/>
+          <w:color w:val="404040" w:themeColor="text1" w:themeTint="bf"/>
+        </w:rPr>
+        <w:t xml:space="preserve">21. Find the largest buy in Order details (amount * price) </w:t>
+      </w:r>
+    </w:p>
+    <w:p>
+      <w:pPr>
+        <w:pStyle w:val="Default"/>
+        <w:rPr>
+          <w:rFonts w:ascii="Arial" w:hAnsi="Arial" w:cs="Arial"/>
+          <w:color w:val="404040" w:themeColor="text1" w:themeTint="bf"/>
+        </w:rPr>
+      </w:pPr>
+      <w:r>
+        <w:rPr>
+          <w:rFonts w:cs="Arial" w:ascii="Arial" w:hAnsi="Arial"/>
+          <w:color w:val="404040" w:themeColor="text1" w:themeTint="bf"/>
+        </w:rPr>
+        <w:t xml:space="preserve">22. Find the largest buy in Order details (amount * price) and show all the columns in those order detail(s) </w:t>
+      </w:r>
+    </w:p>
+    <w:p>
+      <w:pPr>
+        <w:pStyle w:val="Default"/>
+        <w:rPr>
+          <w:rFonts w:ascii="Arial" w:hAnsi="Arial" w:cs="Arial"/>
+          <w:color w:val="404040" w:themeColor="text1" w:themeTint="bf"/>
+        </w:rPr>
+      </w:pPr>
+      <w:r>
+        <w:rPr>
+          <w:rFonts w:cs="Arial" w:ascii="Arial" w:hAnsi="Arial"/>
+          <w:color w:val="404040" w:themeColor="text1" w:themeTint="bf"/>
+        </w:rPr>
+      </w:r>
     </w:p>
     <w:p>
       <w:pPr>
@@ -439,14 +407,15 @@
         <w:rPr>
           <w:rFonts w:ascii="Arial" w:hAnsi="Arial" w:cs="Arial"/>
           <w:b/>
-          <w:color w:val="404040" w:themeColor="text1" w:themeTint="BF"/>
-        </w:rPr>
-      </w:pPr>
-      <w:r>
-        <w:rPr>
-          <w:rFonts w:ascii="Arial" w:hAnsi="Arial" w:cs="Arial"/>
           <w:b/>
-          <w:color w:val="404040" w:themeColor="text1" w:themeTint="BF"/>
+          <w:color w:val="404040" w:themeColor="text1" w:themeTint="bf"/>
+        </w:rPr>
+      </w:pPr>
+      <w:r>
+        <w:rPr>
+          <w:rFonts w:cs="Arial" w:ascii="Arial" w:hAnsi="Arial"/>
+          <w:b/>
+          <w:color w:val="404040" w:themeColor="text1" w:themeTint="bf"/>
         </w:rPr>
         <w:t xml:space="preserve">JOINS </w:t>
       </w:r>
@@ -454,168 +423,135 @@
     <w:p>
       <w:pPr>
         <w:pStyle w:val="Default"/>
-        <w:spacing w:after="45"/>
-        <w:rPr>
-          <w:rFonts w:ascii="Arial" w:hAnsi="Arial" w:cs="Arial"/>
-          <w:color w:val="404040" w:themeColor="text1" w:themeTint="BF"/>
-        </w:rPr>
-      </w:pPr>
-      <w:r>
-        <w:rPr>
-          <w:rFonts w:ascii="Arial" w:hAnsi="Arial" w:cs="Arial"/>
-          <w:color w:val="404040" w:themeColor="text1" w:themeTint="BF"/>
-        </w:rPr>
-        <w:t>23</w:t>
-      </w:r>
-      <w:r>
-        <w:rPr>
-          <w:rFonts w:ascii="Arial" w:hAnsi="Arial" w:cs="Arial"/>
-          <w:color w:val="404040" w:themeColor="text1" w:themeTint="BF"/>
-        </w:rPr>
-        <w:t xml:space="preserve">. Find all orders together with their order status name </w:t>
-      </w:r>
-    </w:p>
-    <w:p>
-      <w:pPr>
-        <w:pStyle w:val="Default"/>
-        <w:spacing w:after="45"/>
-        <w:rPr>
-          <w:rFonts w:ascii="Arial" w:hAnsi="Arial" w:cs="Arial"/>
-          <w:color w:val="404040" w:themeColor="text1" w:themeTint="BF"/>
-        </w:rPr>
-      </w:pPr>
-      <w:r>
-        <w:rPr>
-          <w:rFonts w:ascii="Arial" w:hAnsi="Arial" w:cs="Arial"/>
-          <w:color w:val="404040" w:themeColor="text1" w:themeTint="BF"/>
-        </w:rPr>
-        <w:t>24</w:t>
-      </w:r>
-      <w:r>
-        <w:rPr>
-          <w:rFonts w:ascii="Arial" w:hAnsi="Arial" w:cs="Arial"/>
-          <w:color w:val="404040" w:themeColor="text1" w:themeTint="BF"/>
-        </w:rPr>
-        <w:t xml:space="preserve">. Find all orders where the order status is Closed </w:t>
-      </w:r>
-    </w:p>
-    <w:p>
-      <w:pPr>
-        <w:pStyle w:val="Default"/>
-        <w:spacing w:after="45"/>
-        <w:rPr>
-          <w:rFonts w:ascii="Arial" w:hAnsi="Arial" w:cs="Arial"/>
-          <w:color w:val="404040" w:themeColor="text1" w:themeTint="BF"/>
-        </w:rPr>
-      </w:pPr>
-      <w:r>
-        <w:rPr>
-          <w:rFonts w:ascii="Arial" w:hAnsi="Arial" w:cs="Arial"/>
-          <w:color w:val="404040" w:themeColor="text1" w:themeTint="BF"/>
-        </w:rPr>
-        <w:t>25</w:t>
-      </w:r>
-      <w:r>
-        <w:rPr>
-          <w:rFonts w:ascii="Arial" w:hAnsi="Arial" w:cs="Arial"/>
-          <w:color w:val="404040" w:themeColor="text1" w:themeTint="BF"/>
-        </w:rPr>
-        <w:t xml:space="preserve">. Find all orders together with their shipper </w:t>
-      </w:r>
-    </w:p>
-    <w:p>
-      <w:pPr>
-        <w:pStyle w:val="Default"/>
-        <w:rPr>
-          <w:rFonts w:ascii="Arial" w:hAnsi="Arial" w:cs="Arial"/>
-          <w:color w:val="404040" w:themeColor="text1" w:themeTint="BF"/>
-        </w:rPr>
-      </w:pPr>
-      <w:r>
-        <w:rPr>
-          <w:rFonts w:ascii="Arial" w:hAnsi="Arial" w:cs="Arial"/>
-          <w:color w:val="404040" w:themeColor="text1" w:themeTint="BF"/>
-        </w:rPr>
-        <w:t>26</w:t>
-      </w:r>
-      <w:r>
-        <w:rPr>
-          <w:rFonts w:ascii="Arial" w:hAnsi="Arial" w:cs="Arial"/>
-          <w:color w:val="404040" w:themeColor="text1" w:themeTint="BF"/>
-        </w:rPr>
-        <w:t>. Find all customers that has orders with an order status of New</w:t>
-      </w:r>
-    </w:p>
-    <w:p>
-      <w:pPr>
-        <w:pStyle w:val="Default"/>
-        <w:rPr>
-          <w:rFonts w:ascii="Arial" w:hAnsi="Arial" w:cs="Arial"/>
-          <w:color w:val="404040" w:themeColor="text1" w:themeTint="BF"/>
-        </w:rPr>
-      </w:pPr>
-      <w:r>
-        <w:rPr>
-          <w:rFonts w:ascii="Arial" w:hAnsi="Arial" w:cs="Arial"/>
-          <w:color w:val="404040" w:themeColor="text1" w:themeTint="BF"/>
-        </w:rPr>
-        <w:t>27</w:t>
-      </w:r>
-      <w:r>
-        <w:rPr>
-          <w:rFonts w:ascii="Arial" w:hAnsi="Arial" w:cs="Arial"/>
-          <w:color w:val="404040" w:themeColor="text1" w:themeTint="BF"/>
-        </w:rPr>
-        <w:t xml:space="preserve">. Find the sum of all orders per customer grouped on customers, where the orders are closed </w:t>
-      </w:r>
-    </w:p>
-    <w:p>
-      <w:pPr>
-        <w:rPr>
-          <w:rFonts w:ascii="Arial" w:hAnsi="Arial" w:cs="Arial"/>
-          <w:sz w:val="24"/>
-          <w:szCs w:val="24"/>
-        </w:rPr>
-      </w:pPr>
+        <w:spacing w:before="0" w:after="45"/>
+        <w:rPr>
+          <w:rFonts w:ascii="Arial" w:hAnsi="Arial" w:cs="Arial"/>
+          <w:color w:val="404040" w:themeColor="text1" w:themeTint="bf"/>
+        </w:rPr>
+      </w:pPr>
+      <w:r>
+        <w:rPr>
+          <w:rFonts w:cs="Arial" w:ascii="Arial" w:hAnsi="Arial"/>
+          <w:color w:val="404040" w:themeColor="text1" w:themeTint="bf"/>
+        </w:rPr>
+        <w:t xml:space="preserve">23. Find all orders together with their order status name </w:t>
+      </w:r>
+    </w:p>
+    <w:p>
+      <w:pPr>
+        <w:pStyle w:val="Default"/>
+        <w:spacing w:before="0" w:after="45"/>
+        <w:rPr>
+          <w:rFonts w:ascii="Arial" w:hAnsi="Arial" w:cs="Arial"/>
+          <w:color w:val="404040" w:themeColor="text1" w:themeTint="bf"/>
+        </w:rPr>
+      </w:pPr>
+      <w:r>
+        <w:rPr>
+          <w:rFonts w:cs="Arial" w:ascii="Arial" w:hAnsi="Arial"/>
+          <w:color w:val="404040" w:themeColor="text1" w:themeTint="bf"/>
+        </w:rPr>
+        <w:t xml:space="preserve">24. Find all orders where the order status is Closed </w:t>
+      </w:r>
+    </w:p>
+    <w:p>
+      <w:pPr>
+        <w:pStyle w:val="Default"/>
+        <w:spacing w:before="0" w:after="45"/>
+        <w:rPr>
+          <w:rFonts w:ascii="Arial" w:hAnsi="Arial" w:cs="Arial"/>
+          <w:color w:val="404040" w:themeColor="text1" w:themeTint="bf"/>
+        </w:rPr>
+      </w:pPr>
+      <w:r>
+        <w:rPr>
+          <w:rFonts w:cs="Arial" w:ascii="Arial" w:hAnsi="Arial"/>
+          <w:color w:val="404040" w:themeColor="text1" w:themeTint="bf"/>
+        </w:rPr>
+        <w:t xml:space="preserve">25. Find all orders together with their shipper </w:t>
+      </w:r>
+    </w:p>
+    <w:p>
+      <w:pPr>
+        <w:pStyle w:val="Default"/>
+        <w:rPr>
+          <w:rFonts w:ascii="Arial" w:hAnsi="Arial" w:cs="Arial"/>
+          <w:color w:val="404040" w:themeColor="text1" w:themeTint="bf"/>
+        </w:rPr>
+      </w:pPr>
+      <w:r>
+        <w:rPr>
+          <w:rFonts w:cs="Arial" w:ascii="Arial" w:hAnsi="Arial"/>
+          <w:color w:val="404040" w:themeColor="text1" w:themeTint="bf"/>
+        </w:rPr>
+        <w:t>26. Find all customers that has orders with an order status of New</w:t>
+      </w:r>
+    </w:p>
+    <w:p>
+      <w:pPr>
+        <w:pStyle w:val="Default"/>
+        <w:rPr>
+          <w:rFonts w:ascii="Arial" w:hAnsi="Arial" w:cs="Arial"/>
+          <w:color w:val="404040" w:themeColor="text1" w:themeTint="bf"/>
+        </w:rPr>
+      </w:pPr>
+      <w:r>
+        <w:rPr>
+          <w:rFonts w:cs="Arial" w:ascii="Arial" w:hAnsi="Arial"/>
+          <w:color w:val="404040" w:themeColor="text1" w:themeTint="bf"/>
+        </w:rPr>
+        <w:t xml:space="preserve">27. Find the sum of all orders per customer grouped on customers, where the orders are closed </w:t>
+      </w:r>
+    </w:p>
+    <w:p>
+      <w:pPr>
+        <w:pStyle w:val="Normal"/>
+        <w:spacing w:before="0" w:after="160"/>
+        <w:rPr/>
+      </w:pPr>
+      <w:r>
+        <w:rPr/>
+      </w:r>
     </w:p>
     <w:sectPr>
+      <w:type w:val="nextPage"/>
       <w:pgSz w:w="11906" w:h="16838"/>
-      <w:pgMar w:top="1417" w:right="1417" w:bottom="1417" w:left="1417" w:header="708" w:footer="708" w:gutter="0"/>
-      <w:cols w:space="708"/>
-      <w:docGrid w:linePitch="360"/>
+      <w:pgMar w:left="1417" w:right="1417" w:header="0" w:top="1417" w:footer="0" w:bottom="1417" w:gutter="0"/>
+      <w:pgNumType w:fmt="decimal"/>
+      <w:formProt w:val="false"/>
+      <w:textDirection w:val="lrTb"/>
+      <w:docGrid w:type="default" w:linePitch="360" w:charSpace="4096"/>
     </w:sectPr>
   </w:body>
 </w:document>
 </file>
 
 <file path=word/styles.xml><?xml version="1.0" encoding="utf-8"?>
-<w:styles xmlns:mc="http://schemas.openxmlformats.org/markup-compatibility/2006" xmlns:r="http://schemas.openxmlformats.org/officeDocument/2006/relationships" xmlns:w="http://schemas.openxmlformats.org/wordprocessingml/2006/main" xmlns:w14="http://schemas.microsoft.com/office/word/2010/wordml" xmlns:w15="http://schemas.microsoft.com/office/word/2012/wordml" xmlns:w16se="http://schemas.microsoft.com/office/word/2015/wordml/symex" mc:Ignorable="w14 w15 w16se">
+<w:styles xmlns:w="http://schemas.openxmlformats.org/wordprocessingml/2006/main" xmlns:w14="http://schemas.microsoft.com/office/word/2010/wordml" xmlns:mc="http://schemas.openxmlformats.org/markup-compatibility/2006" mc:Ignorable="w14">
   <w:docDefaults>
     <w:rPrDefault>
       <w:rPr>
-        <w:rFonts w:asciiTheme="minorHAnsi" w:eastAsiaTheme="minorHAnsi" w:hAnsiTheme="minorHAnsi" w:cstheme="minorBidi"/>
+        <w:rFonts w:ascii="Calibri" w:hAnsi="Calibri" w:eastAsia="Calibri" w:cs="" w:asciiTheme="minorHAnsi" w:cstheme="minorBidi" w:eastAsiaTheme="minorHAnsi" w:hAnsiTheme="minorHAnsi"/>
         <w:sz w:val="22"/>
         <w:szCs w:val="22"/>
         <w:lang w:val="is-IS" w:eastAsia="en-US" w:bidi="ar-SA"/>
       </w:rPr>
     </w:rPrDefault>
     <w:pPrDefault>
-      <w:pPr>
-        <w:spacing w:after="160" w:line="259" w:lineRule="auto"/>
-      </w:pPr>
+      <w:pPr/>
     </w:pPrDefault>
   </w:docDefaults>
   <w:latentStyles w:defLockedState="0" w:defUIPriority="99" w:defSemiHidden="0" w:defUnhideWhenUsed="0" w:defQFormat="0" w:count="371">
     <w:lsdException w:name="Normal" w:uiPriority="0" w:qFormat="1"/>
     <w:lsdException w:name="heading 1" w:uiPriority="9" w:qFormat="1"/>
-    <w:lsdException w:name="heading 2" w:semiHidden="1" w:uiPriority="9" w:unhideWhenUsed="1" w:qFormat="1"/>
-    <w:lsdException w:name="heading 3" w:semiHidden="1" w:uiPriority="9" w:unhideWhenUsed="1" w:qFormat="1"/>
-    <w:lsdException w:name="heading 4" w:semiHidden="1" w:uiPriority="9" w:unhideWhenUsed="1" w:qFormat="1"/>
-    <w:lsdException w:name="heading 5" w:semiHidden="1" w:uiPriority="9" w:unhideWhenUsed="1" w:qFormat="1"/>
-    <w:lsdException w:name="heading 6" w:semiHidden="1" w:uiPriority="9" w:unhideWhenUsed="1" w:qFormat="1"/>
-    <w:lsdException w:name="heading 7" w:semiHidden="1" w:uiPriority="9" w:unhideWhenUsed="1" w:qFormat="1"/>
-    <w:lsdException w:name="heading 8" w:semiHidden="1" w:uiPriority="9" w:unhideWhenUsed="1" w:qFormat="1"/>
-    <w:lsdException w:name="heading 9" w:semiHidden="1" w:uiPriority="9" w:unhideWhenUsed="1" w:qFormat="1"/>
+    <w:lsdException w:name="heading 2" w:uiPriority="9" w:semiHidden="1" w:unhideWhenUsed="1" w:qFormat="1"/>
+    <w:lsdException w:name="heading 3" w:uiPriority="9" w:semiHidden="1" w:unhideWhenUsed="1" w:qFormat="1"/>
+    <w:lsdException w:name="heading 4" w:uiPriority="9" w:semiHidden="1" w:unhideWhenUsed="1" w:qFormat="1"/>
+    <w:lsdException w:name="heading 5" w:uiPriority="9" w:semiHidden="1" w:unhideWhenUsed="1" w:qFormat="1"/>
+    <w:lsdException w:name="heading 6" w:uiPriority="9" w:semiHidden="1" w:unhideWhenUsed="1" w:qFormat="1"/>
+    <w:lsdException w:name="heading 7" w:uiPriority="9" w:semiHidden="1" w:unhideWhenUsed="1" w:qFormat="1"/>
+    <w:lsdException w:name="heading 8" w:uiPriority="9" w:semiHidden="1" w:unhideWhenUsed="1" w:qFormat="1"/>
+    <w:lsdException w:name="heading 9" w:uiPriority="9" w:semiHidden="1" w:unhideWhenUsed="1" w:qFormat="1"/>
     <w:lsdException w:name="index 1" w:semiHidden="1" w:unhideWhenUsed="1"/>
     <w:lsdException w:name="index 2" w:semiHidden="1" w:unhideWhenUsed="1"/>
     <w:lsdException w:name="index 3" w:semiHidden="1" w:unhideWhenUsed="1"/>
@@ -625,22 +561,22 @@
     <w:lsdException w:name="index 7" w:semiHidden="1" w:unhideWhenUsed="1"/>
     <w:lsdException w:name="index 8" w:semiHidden="1" w:unhideWhenUsed="1"/>
     <w:lsdException w:name="index 9" w:semiHidden="1" w:unhideWhenUsed="1"/>
-    <w:lsdException w:name="toc 1" w:semiHidden="1" w:uiPriority="39" w:unhideWhenUsed="1"/>
-    <w:lsdException w:name="toc 2" w:semiHidden="1" w:uiPriority="39" w:unhideWhenUsed="1"/>
-    <w:lsdException w:name="toc 3" w:semiHidden="1" w:uiPriority="39" w:unhideWhenUsed="1"/>
-    <w:lsdException w:name="toc 4" w:semiHidden="1" w:uiPriority="39" w:unhideWhenUsed="1"/>
-    <w:lsdException w:name="toc 5" w:semiHidden="1" w:uiPriority="39" w:unhideWhenUsed="1"/>
-    <w:lsdException w:name="toc 6" w:semiHidden="1" w:uiPriority="39" w:unhideWhenUsed="1"/>
-    <w:lsdException w:name="toc 7" w:semiHidden="1" w:uiPriority="39" w:unhideWhenUsed="1"/>
-    <w:lsdException w:name="toc 8" w:semiHidden="1" w:uiPriority="39" w:unhideWhenUsed="1"/>
-    <w:lsdException w:name="toc 9" w:semiHidden="1" w:uiPriority="39" w:unhideWhenUsed="1"/>
+    <w:lsdException w:name="toc 1" w:uiPriority="39" w:semiHidden="1" w:unhideWhenUsed="1"/>
+    <w:lsdException w:name="toc 2" w:uiPriority="39" w:semiHidden="1" w:unhideWhenUsed="1"/>
+    <w:lsdException w:name="toc 3" w:uiPriority="39" w:semiHidden="1" w:unhideWhenUsed="1"/>
+    <w:lsdException w:name="toc 4" w:uiPriority="39" w:semiHidden="1" w:unhideWhenUsed="1"/>
+    <w:lsdException w:name="toc 5" w:uiPriority="39" w:semiHidden="1" w:unhideWhenUsed="1"/>
+    <w:lsdException w:name="toc 6" w:uiPriority="39" w:semiHidden="1" w:unhideWhenUsed="1"/>
+    <w:lsdException w:name="toc 7" w:uiPriority="39" w:semiHidden="1" w:unhideWhenUsed="1"/>
+    <w:lsdException w:name="toc 8" w:uiPriority="39" w:semiHidden="1" w:unhideWhenUsed="1"/>
+    <w:lsdException w:name="toc 9" w:uiPriority="39" w:semiHidden="1" w:unhideWhenUsed="1"/>
     <w:lsdException w:name="Normal Indent" w:semiHidden="1" w:unhideWhenUsed="1"/>
     <w:lsdException w:name="footnote text" w:semiHidden="1" w:unhideWhenUsed="1"/>
     <w:lsdException w:name="annotation text" w:semiHidden="1" w:unhideWhenUsed="1"/>
     <w:lsdException w:name="header" w:semiHidden="1" w:unhideWhenUsed="1"/>
     <w:lsdException w:name="footer" w:semiHidden="1" w:unhideWhenUsed="1"/>
     <w:lsdException w:name="index heading" w:semiHidden="1" w:unhideWhenUsed="1"/>
-    <w:lsdException w:name="caption" w:semiHidden="1" w:uiPriority="35" w:unhideWhenUsed="1" w:qFormat="1"/>
+    <w:lsdException w:name="caption" w:uiPriority="35" w:semiHidden="1" w:unhideWhenUsed="1" w:qFormat="1"/>
     <w:lsdException w:name="table of figures" w:semiHidden="1" w:unhideWhenUsed="1"/>
     <w:lsdException w:name="envelope address" w:semiHidden="1" w:unhideWhenUsed="1"/>
     <w:lsdException w:name="envelope return" w:semiHidden="1" w:unhideWhenUsed="1"/>
@@ -671,7 +607,7 @@
     <w:lsdException w:name="Title" w:uiPriority="10" w:qFormat="1"/>
     <w:lsdException w:name="Closing" w:semiHidden="1" w:unhideWhenUsed="1"/>
     <w:lsdException w:name="Signature" w:semiHidden="1" w:unhideWhenUsed="1"/>
-    <w:lsdException w:name="Default Paragraph Font" w:semiHidden="1" w:uiPriority="1" w:unhideWhenUsed="1"/>
+    <w:lsdException w:name="Default Paragraph Font" w:uiPriority="1" w:semiHidden="1" w:unhideWhenUsed="1"/>
     <w:lsdException w:name="Body Text" w:semiHidden="1" w:unhideWhenUsed="1"/>
     <w:lsdException w:name="Body Text Indent" w:semiHidden="1" w:unhideWhenUsed="1"/>
     <w:lsdException w:name="List Continue" w:semiHidden="1" w:unhideWhenUsed="1"/>
@@ -871,8 +807,8 @@
     <w:lsdException w:name="Subtle Reference" w:uiPriority="31" w:qFormat="1"/>
     <w:lsdException w:name="Intense Reference" w:uiPriority="32" w:qFormat="1"/>
     <w:lsdException w:name="Book Title" w:uiPriority="33" w:qFormat="1"/>
-    <w:lsdException w:name="Bibliography" w:semiHidden="1" w:uiPriority="37" w:unhideWhenUsed="1"/>
-    <w:lsdException w:name="TOC Heading" w:semiHidden="1" w:uiPriority="39" w:unhideWhenUsed="1" w:qFormat="1"/>
+    <w:lsdException w:name="Bibliography" w:uiPriority="37" w:semiHidden="1" w:unhideWhenUsed="1"/>
+    <w:lsdException w:name="TOC Heading" w:uiPriority="39" w:semiHidden="1" w:unhideWhenUsed="1" w:qFormat="1"/>
     <w:lsdException w:name="Plain Table 1" w:uiPriority="41"/>
     <w:lsdException w:name="Plain Table 2" w:uiPriority="42"/>
     <w:lsdException w:name="Plain Table 3" w:uiPriority="43"/>
@@ -978,15 +914,115 @@
     <w:lsdException w:name="List Table 6 Colorful Accent 6" w:uiPriority="51"/>
     <w:lsdException w:name="List Table 7 Colorful Accent 6" w:uiPriority="52"/>
   </w:latentStyles>
-  <w:style w:type="paragraph" w:default="1" w:styleId="Normal">
+  <w:style w:type="paragraph" w:styleId="Normal" w:default="1">
     <w:name w:val="Normal"/>
     <w:qFormat/>
+    <w:pPr>
+      <w:widowControl/>
+      <w:bidi w:val="0"/>
+      <w:spacing w:lineRule="auto" w:line="259" w:before="0" w:after="160"/>
+      <w:jc w:val="left"/>
+    </w:pPr>
+    <w:rPr>
+      <w:rFonts w:ascii="Calibri" w:hAnsi="Calibri" w:eastAsia="Calibri" w:cs="" w:asciiTheme="minorHAnsi" w:cstheme="minorBidi" w:eastAsiaTheme="minorHAnsi" w:hAnsiTheme="minorHAnsi"/>
+      <w:color w:val="auto"/>
+      <w:kern w:val="0"/>
+      <w:sz w:val="22"/>
+      <w:szCs w:val="22"/>
+      <w:lang w:val="is-IS" w:eastAsia="en-US" w:bidi="ar-SA"/>
+    </w:rPr>
   </w:style>
-  <w:style w:type="character" w:default="1" w:styleId="DefaultParagraphFont">
+  <w:style w:type="character" w:styleId="DefaultParagraphFont" w:default="1">
     <w:name w:val="Default Paragraph Font"/>
     <w:uiPriority w:val="1"/>
     <w:semiHidden/>
     <w:unhideWhenUsed/>
+    <w:qFormat/>
+    <w:rPr/>
+  </w:style>
+  <w:style w:type="paragraph" w:styleId="Fyrirsgn">
+    <w:name w:val="Fyrirsögn"/>
+    <w:basedOn w:val="Normal"/>
+    <w:next w:val="Meginmltexta"/>
+    <w:qFormat/>
+    <w:pPr>
+      <w:keepNext w:val="true"/>
+      <w:spacing w:before="240" w:after="120"/>
+    </w:pPr>
+    <w:rPr>
+      <w:rFonts w:ascii="Liberation Sans" w:hAnsi="Liberation Sans" w:eastAsia="Noto Sans CJK SC Regular" w:cs="Lohit Devanagari"/>
+      <w:sz w:val="28"/>
+      <w:szCs w:val="28"/>
+    </w:rPr>
+  </w:style>
+  <w:style w:type="paragraph" w:styleId="Meginmltexta">
+    <w:name w:val="Body Text"/>
+    <w:basedOn w:val="Normal"/>
+    <w:pPr>
+      <w:spacing w:lineRule="auto" w:line="276" w:before="0" w:after="140"/>
+    </w:pPr>
+    <w:rPr/>
+  </w:style>
+  <w:style w:type="paragraph" w:styleId="Listi">
+    <w:name w:val="List"/>
+    <w:basedOn w:val="Meginmltexta"/>
+    <w:pPr/>
+    <w:rPr>
+      <w:rFonts w:cs="Lohit Devanagari"/>
+    </w:rPr>
+  </w:style>
+  <w:style w:type="paragraph" w:styleId="Heiti">
+    <w:name w:val="Caption"/>
+    <w:basedOn w:val="Normal"/>
+    <w:qFormat/>
+    <w:pPr>
+      <w:suppressLineNumbers/>
+      <w:spacing w:before="120" w:after="120"/>
+    </w:pPr>
+    <w:rPr>
+      <w:rFonts w:cs="Lohit Devanagari"/>
+      <w:i/>
+      <w:iCs/>
+      <w:sz w:val="24"/>
+      <w:szCs w:val="24"/>
+    </w:rPr>
+  </w:style>
+  <w:style w:type="paragraph" w:styleId="Yfirlit">
+    <w:name w:val="Yfirlit"/>
+    <w:basedOn w:val="Normal"/>
+    <w:qFormat/>
+    <w:pPr>
+      <w:suppressLineNumbers/>
+    </w:pPr>
+    <w:rPr>
+      <w:rFonts w:cs="Lohit Devanagari"/>
+    </w:rPr>
+  </w:style>
+  <w:style w:type="paragraph" w:styleId="Default" w:customStyle="1">
+    <w:name w:val="Default"/>
+    <w:qFormat/>
+    <w:rsid w:val="00d20364"/>
+    <w:pPr>
+      <w:widowControl/>
+      <w:bidi w:val="0"/>
+      <w:spacing w:lineRule="auto" w:line="240" w:before="0" w:after="0"/>
+      <w:jc w:val="left"/>
+    </w:pPr>
+    <w:rPr>
+      <w:rFonts w:ascii="Calibri" w:hAnsi="Calibri" w:cs="Calibri" w:eastAsia="Calibri"/>
+      <w:color w:val="000000"/>
+      <w:kern w:val="0"/>
+      <w:sz w:val="24"/>
+      <w:szCs w:val="24"/>
+      <w:lang w:val="is-IS" w:eastAsia="en-US" w:bidi="ar-SA"/>
+    </w:rPr>
+  </w:style>
+  <w:style w:type="numbering" w:styleId="NoList" w:default="1">
+    <w:name w:val="No List"/>
+    <w:uiPriority w:val="99"/>
+    <w:semiHidden/>
+    <w:unhideWhenUsed/>
+    <w:qFormat/>
   </w:style>
   <w:style w:type="table" w:default="1" w:styleId="TableNormal">
     <w:name w:val="Normal Table"/>
@@ -1002,28 +1038,6 @@
         <w:right w:w="108" w:type="dxa"/>
       </w:tblCellMar>
     </w:tblPr>
-  </w:style>
-  <w:style w:type="numbering" w:default="1" w:styleId="NoList">
-    <w:name w:val="No List"/>
-    <w:uiPriority w:val="99"/>
-    <w:semiHidden/>
-    <w:unhideWhenUsed/>
-  </w:style>
-  <w:style w:type="paragraph" w:customStyle="1" w:styleId="Default">
-    <w:name w:val="Default"/>
-    <w:rsid w:val="00D20364"/>
-    <w:pPr>
-      <w:autoSpaceDE w:val="0"/>
-      <w:autoSpaceDN w:val="0"/>
-      <w:adjustRightInd w:val="0"/>
-      <w:spacing w:after="0" w:line="240" w:lineRule="auto"/>
-    </w:pPr>
-    <w:rPr>
-      <w:rFonts w:ascii="Calibri" w:hAnsi="Calibri" w:cs="Calibri"/>
-      <w:color w:val="000000"/>
-      <w:sz w:val="24"/>
-      <w:szCs w:val="24"/>
-    </w:rPr>
   </w:style>
 </w:styles>
 </file>

</xml_diff>